<commit_message>
add link to source on github
</commit_message>
<xml_diff>
--- a/doc/SessionDB.docx
+++ b/doc/SessionDB.docx
@@ -131,8 +131,6 @@
         </w:rPr>
         <w:t>，我们</w:t>
       </w:r>
-      <w:bookmarkStart w:id="0" w:name="_GoBack"/>
-      <w:bookmarkEnd w:id="0"/>
       <w:r>
         <w:rPr>
           <w:rFonts w:hint="eastAsia"/>
@@ -2353,7 +2351,7 @@
           <v:shape id="_x0000_i1025" type="#_x0000_t75" style="width:414.5pt;height:297pt" o:ole="">
             <v:imagedata r:id="rId9" o:title=""/>
           </v:shape>
-          <o:OLEObject Type="Embed" ProgID="Visio.Drawing.11" ShapeID="_x0000_i1025" DrawAspect="Content" ObjectID="_1462104304" r:id="rId10"/>
+          <o:OLEObject Type="Embed" ProgID="Visio.Drawing.11" ShapeID="_x0000_i1025" DrawAspect="Content" ObjectID="_1462104757" r:id="rId10"/>
         </w:object>
       </w:r>
     </w:p>
@@ -3341,19 +3339,11 @@
         </w:rPr>
         <w:t>归并排序</w:t>
       </w:r>
-      <w:proofErr w:type="gramStart"/>
-      <w:r>
-        <w:rPr>
-          <w:rFonts w:hint="eastAsia"/>
-        </w:rPr>
-        <w:t>时数据</w:t>
-      </w:r>
-      <w:proofErr w:type="gramEnd"/>
-      <w:r>
-        <w:rPr>
-          <w:rFonts w:hint="eastAsia"/>
-        </w:rPr>
-        <w:t>同时写入</w:t>
+      <w:r>
+        <w:rPr>
+          <w:rFonts w:hint="eastAsia"/>
+        </w:rPr>
+        <w:t>时数据同时写入</w:t>
       </w:r>
       <w:proofErr w:type="spellStart"/>
       <w:r>
@@ -4477,7 +4467,7 @@
           <v:shape id="_x0000_i1026" type="#_x0000_t75" style="width:415pt;height:157pt" o:ole="">
             <v:imagedata r:id="rId11" o:title=""/>
           </v:shape>
-          <o:OLEObject Type="Embed" ProgID="Visio.Drawing.11" ShapeID="_x0000_i1026" DrawAspect="Content" ObjectID="_1462104305" r:id="rId12"/>
+          <o:OLEObject Type="Embed" ProgID="Visio.Drawing.11" ShapeID="_x0000_i1026" DrawAspect="Content" ObjectID="_1462104758" r:id="rId12"/>
         </w:object>
       </w:r>
     </w:p>
@@ -5654,21 +5644,7 @@
         <w:rPr>
           <w:rFonts w:hint="eastAsia"/>
         </w:rPr>
-        <w:t>的问题，所以存储量不能太大，而且还有</w:t>
-      </w:r>
-      <w:proofErr w:type="gramStart"/>
-      <w:r>
-        <w:rPr>
-          <w:rFonts w:hint="eastAsia"/>
-        </w:rPr>
-        <w:t>宕</w:t>
-      </w:r>
-      <w:proofErr w:type="gramEnd"/>
-      <w:r>
-        <w:rPr>
-          <w:rFonts w:hint="eastAsia"/>
-        </w:rPr>
-        <w:t>机数据丢失的问题；纯磁盘文件的存取基本没有大小限制，但是它的性能要比内存低几个数量级。内存映射文件</w:t>
+        <w:t>的问题，所以存储量不能太大，而且还有宕机数据丢失的问题；纯磁盘文件的存取基本没有大小限制，但是它的性能要比内存低几个数量级。内存映射文件</w:t>
       </w:r>
       <w:r>
         <w:rPr>
@@ -5692,21 +5668,7 @@
         <w:rPr>
           <w:rFonts w:hint="eastAsia"/>
         </w:rPr>
-        <w:t>存储机制，它的性能介于内存和磁盘之间，它的数据也是持久化的，</w:t>
-      </w:r>
-      <w:proofErr w:type="gramStart"/>
-      <w:r>
-        <w:rPr>
-          <w:rFonts w:hint="eastAsia"/>
-        </w:rPr>
-        <w:t>宕</w:t>
-      </w:r>
-      <w:proofErr w:type="gramEnd"/>
-      <w:r>
-        <w:rPr>
-          <w:rFonts w:hint="eastAsia"/>
-        </w:rPr>
-        <w:t>机数据</w:t>
+        <w:t>存储机制，它的性能介于内存和磁盘之间，它的数据也是持久化的，宕机数据</w:t>
       </w:r>
       <w:r>
         <w:rPr>
@@ -5849,21 +5811,7 @@
         <w:rPr>
           <w:rFonts w:hint="eastAsia"/>
         </w:rPr>
-        <w:t>影响，</w:t>
-      </w:r>
-      <w:proofErr w:type="gramStart"/>
-      <w:r>
-        <w:rPr>
-          <w:rFonts w:hint="eastAsia"/>
-        </w:rPr>
-        <w:t>且访问</w:t>
-      </w:r>
-      <w:proofErr w:type="gramEnd"/>
-      <w:r>
-        <w:rPr>
-          <w:rFonts w:hint="eastAsia"/>
-        </w:rPr>
-        <w:t>速度较高。大量的老数据文件都存放在最后一层的磁盘文件中，不受内存大小限制。</w:t>
+        <w:t>影响，且访问速度较高。大量的老数据文件都存放在最后一层的磁盘文件中，不受内存大小限制。</w:t>
       </w:r>
       <w:r>
         <w:rPr>
@@ -5883,35 +5831,7 @@
         <w:rPr>
           <w:rFonts w:hint="eastAsia"/>
         </w:rPr>
-        <w:t>中的数据都是直接或者间接持久化的，</w:t>
-      </w:r>
-      <w:proofErr w:type="gramStart"/>
-      <w:r>
-        <w:rPr>
-          <w:rFonts w:hint="eastAsia"/>
-        </w:rPr>
-        <w:t>宕</w:t>
-      </w:r>
-      <w:proofErr w:type="gramEnd"/>
-      <w:r>
-        <w:rPr>
-          <w:rFonts w:hint="eastAsia"/>
-        </w:rPr>
-        <w:t>机或者进程死，只需</w:t>
-      </w:r>
-      <w:proofErr w:type="gramStart"/>
-      <w:r>
-        <w:rPr>
-          <w:rFonts w:hint="eastAsia"/>
-        </w:rPr>
-        <w:t>重启即可</w:t>
-      </w:r>
-      <w:proofErr w:type="gramEnd"/>
-      <w:r>
-        <w:rPr>
-          <w:rFonts w:hint="eastAsia"/>
-        </w:rPr>
-        <w:t>快速恢复。</w:t>
+        <w:t>中的数据都是直接或者间接持久化的，宕机或者进程死，只需重启即可快速恢复。</w:t>
       </w:r>
       <w:r>
         <w:rPr>
@@ -7321,19 +7241,10 @@
         <w:t>的数据量，提升了总体查询性能。</w:t>
       </w:r>
     </w:p>
-    <w:p>
-      <w:pPr>
-        <w:rPr>
-          <w:rFonts w:hint="eastAsia"/>
-        </w:rPr>
-      </w:pPr>
-    </w:p>
+    <w:p/>
     <w:p>
       <w:pPr>
         <w:pStyle w:val="4"/>
-        <w:rPr>
-          <w:rFonts w:hint="eastAsia"/>
-        </w:rPr>
       </w:pPr>
       <w:r>
         <w:rPr>
@@ -7580,21 +7491,7 @@
         <w:rPr>
           <w:rFonts w:hint="eastAsia"/>
         </w:rPr>
-        <w:t>单元</w:t>
-      </w:r>
-      <w:proofErr w:type="gramStart"/>
-      <w:r>
-        <w:rPr>
-          <w:rFonts w:hint="eastAsia"/>
-        </w:rPr>
-        <w:t>数求模获得</w:t>
-      </w:r>
-      <w:proofErr w:type="gramEnd"/>
-      <w:r>
-        <w:rPr>
-          <w:rFonts w:hint="eastAsia"/>
-        </w:rPr>
-        <w:t>对应的单元，然后再写入该单元，数据读取时也以同样方式</w:t>
+        <w:t>单元数求模获得对应的单元，然后再写入该单元，数据读取时也以同样方式</w:t>
       </w:r>
       <w:r>
         <w:rPr>
@@ -7678,9 +7575,6 @@
     <w:p>
       <w:pPr>
         <w:ind w:firstLine="420"/>
-        <w:rPr>
-          <w:rFonts w:hint="eastAsia"/>
-        </w:rPr>
       </w:pPr>
       <w:r>
         <w:rPr>
@@ -8134,7 +8028,21 @@
         <w:rPr>
           <w:rFonts w:hint="eastAsia"/>
         </w:rPr>
-        <w:t>上获得。</w:t>
+        <w:t>上获得</w:t>
+      </w:r>
+      <w:r>
+        <w:rPr>
+          <w:rFonts w:hint="eastAsia"/>
+        </w:rPr>
+        <w:t>[8]</w:t>
+      </w:r>
+      <w:bookmarkStart w:id="0" w:name="_GoBack"/>
+      <w:bookmarkEnd w:id="0"/>
+      <w:r>
+        <w:rPr>
+          <w:rFonts w:hint="eastAsia"/>
+        </w:rPr>
+        <w:t>。</w:t>
       </w:r>
     </w:p>
     <w:p>
@@ -8232,11 +8140,6 @@
       </w:hyperlink>
     </w:p>
     <w:p>
-      <w:pPr>
-        <w:rPr>
-          <w:rFonts w:hint="eastAsia"/>
-        </w:rPr>
-      </w:pPr>
       <w:r>
         <w:rPr>
           <w:rFonts w:hint="eastAsia"/>
@@ -8259,11 +8162,6 @@
       </w:r>
     </w:p>
     <w:p>
-      <w:pPr>
-        <w:rPr>
-          <w:rFonts w:hint="eastAsia"/>
-        </w:rPr>
-      </w:pPr>
       <w:hyperlink r:id="rId17" w:history="1">
         <w:r>
           <w:rPr>
@@ -8274,11 +8172,6 @@
       </w:hyperlink>
     </w:p>
     <w:p>
-      <w:pPr>
-        <w:rPr>
-          <w:rFonts w:hint="eastAsia"/>
-        </w:rPr>
-      </w:pPr>
       <w:r>
         <w:rPr>
           <w:rFonts w:hint="eastAsia"/>
@@ -8301,11 +8194,6 @@
       <w:proofErr w:type="spellEnd"/>
     </w:p>
     <w:p>
-      <w:pPr>
-        <w:rPr>
-          <w:rFonts w:hint="eastAsia"/>
-        </w:rPr>
-      </w:pPr>
       <w:hyperlink r:id="rId18" w:history="1">
         <w:r>
           <w:rPr>
@@ -8316,11 +8204,6 @@
       </w:hyperlink>
     </w:p>
     <w:p>
-      <w:pPr>
-        <w:rPr>
-          <w:rFonts w:hint="eastAsia"/>
-        </w:rPr>
-      </w:pPr>
       <w:r>
         <w:rPr>
           <w:rFonts w:hint="eastAsia"/>
@@ -8335,11 +8218,6 @@
       </w:r>
     </w:p>
     <w:p>
-      <w:pPr>
-        <w:rPr>
-          <w:rFonts w:hint="eastAsia"/>
-        </w:rPr>
-      </w:pPr>
       <w:hyperlink r:id="rId19" w:history="1">
         <w:r>
           <w:rPr>
@@ -8350,11 +8228,6 @@
       </w:hyperlink>
     </w:p>
     <w:p>
-      <w:pPr>
-        <w:rPr>
-          <w:rFonts w:hint="eastAsia"/>
-        </w:rPr>
-      </w:pPr>
       <w:r>
         <w:rPr>
           <w:rFonts w:hint="eastAsia"/>
@@ -8397,11 +8270,6 @@
       <w:proofErr w:type="spellEnd"/>
     </w:p>
     <w:p>
-      <w:pPr>
-        <w:rPr>
-          <w:rFonts w:hint="eastAsia"/>
-        </w:rPr>
-      </w:pPr>
       <w:hyperlink r:id="rId20" w:history="1">
         <w:r>
           <w:rPr>
@@ -12874,7 +12742,7 @@
 </file>
 
 <file path=customXml/itemProps1.xml><?xml version="1.0" encoding="utf-8"?>
-<ds:datastoreItem xmlns:ds="http://schemas.openxmlformats.org/officeDocument/2006/customXml" ds:itemID="{778E12E8-3395-4746-AB37-A0CB08DA6360}">
+<ds:datastoreItem xmlns:ds="http://schemas.openxmlformats.org/officeDocument/2006/customXml" ds:itemID="{0F7ADC44-2C91-45B4-B4E3-773A20D164CA}">
   <ds:schemaRefs>
     <ds:schemaRef ds:uri="http://schemas.openxmlformats.org/officeDocument/2006/bibliography"/>
   </ds:schemaRefs>

</xml_diff>

<commit_message>
add performance test report
</commit_message>
<xml_diff>
--- a/doc/SessionDB.docx
+++ b/doc/SessionDB.docx
@@ -45,6 +45,9 @@
     </w:p>
     <w:p/>
     <w:p>
+      <w:pPr>
+        <w:ind w:firstLineChars="200" w:firstLine="440"/>
+      </w:pPr>
       <w:r>
         <w:rPr>
           <w:rFonts w:hint="eastAsia"/>
@@ -252,6 +255,9 @@
     </w:p>
     <w:p/>
     <w:p>
+      <w:pPr>
+        <w:ind w:firstLineChars="200" w:firstLine="440"/>
+      </w:pPr>
       <w:r>
         <w:rPr>
           <w:rFonts w:hint="eastAsia"/>
@@ -2231,7 +2237,7 @@
           <v:shape id="_x0000_i1025" type="#_x0000_t75" style="width:414.5pt;height:297pt" o:ole="">
             <v:imagedata r:id="rId9" o:title=""/>
           </v:shape>
-          <o:OLEObject Type="Embed" ProgID="Visio.Drawing.11" ShapeID="_x0000_i1025" DrawAspect="Content" ObjectID="_1462118108" r:id="rId10"/>
+          <o:OLEObject Type="Embed" ProgID="Visio.Drawing.11" ShapeID="_x0000_i1025" DrawAspect="Content" ObjectID="_1462189861" r:id="rId10"/>
         </w:object>
       </w:r>
     </w:p>
@@ -4249,7 +4255,7 @@
           <v:shape id="_x0000_i1026" type="#_x0000_t75" style="width:415pt;height:157pt" o:ole="">
             <v:imagedata r:id="rId11" o:title=""/>
           </v:shape>
-          <o:OLEObject Type="Embed" ProgID="Visio.Drawing.11" ShapeID="_x0000_i1026" DrawAspect="Content" ObjectID="_1462118109" r:id="rId12"/>
+          <o:OLEObject Type="Embed" ProgID="Visio.Drawing.11" ShapeID="_x0000_i1026" DrawAspect="Content" ObjectID="_1462189862" r:id="rId12"/>
         </w:object>
       </w:r>
     </w:p>
@@ -6387,7 +6393,25 @@
         <w:rPr>
           <w:rFonts w:hint="eastAsia"/>
         </w:rPr>
-        <w:t xml:space="preserve">Table 2 </w:t>
+        <w:t>Table 2</w:t>
+      </w:r>
+      <w:r>
+        <w:rPr>
+          <w:rFonts w:hint="eastAsia"/>
+        </w:rPr>
+        <w:t xml:space="preserve"> </w:t>
+      </w:r>
+      <w:r>
+        <w:rPr>
+          <w:rFonts w:hint="eastAsia"/>
+        </w:rPr>
+        <w:t>SessionDB</w:t>
+      </w:r>
+      <w:r>
+        <w:rPr>
+          <w:rFonts w:hint="eastAsia"/>
+        </w:rPr>
+        <w:t>的</w:t>
       </w:r>
       <w:r>
         <w:rPr>
@@ -7222,10 +7246,890 @@
         <w:t>性能测试和分析</w:t>
       </w:r>
     </w:p>
-    <w:p/>
-    <w:p/>
-    <w:p/>
-    <w:p/>
+    <w:p>
+      <w:pPr>
+        <w:ind w:firstLine="420"/>
+        <w:rPr>
+          <w:rFonts w:hint="eastAsia"/>
+        </w:rPr>
+      </w:pPr>
+      <w:r>
+        <w:rPr>
+          <w:rFonts w:hint="eastAsia"/>
+        </w:rPr>
+        <w:t>我们改写了</w:t>
+      </w:r>
+      <w:r>
+        <w:rPr>
+          <w:rFonts w:hint="eastAsia"/>
+        </w:rPr>
+        <w:t>Google LevelDB</w:t>
+      </w:r>
+      <w:r>
+        <w:rPr>
+          <w:rFonts w:hint="eastAsia"/>
+        </w:rPr>
+        <w:t>的</w:t>
+      </w:r>
+      <w:r>
+        <w:rPr>
+          <w:rFonts w:hint="eastAsia"/>
+        </w:rPr>
+        <w:t>benchmark</w:t>
+      </w:r>
+      <w:r>
+        <w:rPr>
+          <w:rFonts w:hint="eastAsia"/>
+        </w:rPr>
+        <w:t>程序，对</w:t>
+      </w:r>
+      <w:r>
+        <w:rPr>
+          <w:rFonts w:hint="eastAsia"/>
+        </w:rPr>
+        <w:t>SessionDB(Java), BerkeleyDB(Java), LevelDB(C), RocksDB(C++)[6]</w:t>
+      </w:r>
+      <w:r>
+        <w:rPr>
+          <w:rFonts w:hint="eastAsia"/>
+        </w:rPr>
+        <w:t>进行了</w:t>
+      </w:r>
+      <w:r>
+        <w:rPr>
+          <w:rFonts w:hint="eastAsia"/>
+        </w:rPr>
+        <w:t>benchmark</w:t>
+      </w:r>
+      <w:r>
+        <w:rPr>
+          <w:rFonts w:hint="eastAsia"/>
+        </w:rPr>
+        <w:t>测试，下面是测试结果和分析：</w:t>
+      </w:r>
+    </w:p>
+    <w:p>
+      <w:pPr>
+        <w:rPr>
+          <w:rFonts w:hint="eastAsia"/>
+        </w:rPr>
+      </w:pPr>
+      <w:r>
+        <w:rPr>
+          <w:rFonts w:hint="eastAsia"/>
+        </w:rPr>
+        <w:lastRenderedPageBreak/>
+        <w:t>测试环境：</w:t>
+      </w:r>
+    </w:p>
+    <w:p>
+      <w:pPr>
+        <w:rPr>
+          <w:rFonts w:hint="eastAsia"/>
+        </w:rPr>
+      </w:pPr>
+      <w:r>
+        <w:rPr>
+          <w:rFonts w:hint="eastAsia"/>
+        </w:rPr>
+        <w:t xml:space="preserve">CPU: </w:t>
+      </w:r>
+      <w:r>
+        <w:rPr>
+          <w:rFonts w:hint="eastAsia"/>
+        </w:rPr>
+        <w:tab/>
+      </w:r>
+      <w:r>
+        <w:rPr>
+          <w:rFonts w:hint="eastAsia"/>
+        </w:rPr>
+        <w:tab/>
+        <w:t>4 * Intel Xeon E312xx (Sandy Bridge)</w:t>
+      </w:r>
+    </w:p>
+    <w:p>
+      <w:pPr>
+        <w:rPr>
+          <w:rFonts w:hint="eastAsia"/>
+        </w:rPr>
+      </w:pPr>
+      <w:r>
+        <w:rPr>
+          <w:rFonts w:hint="eastAsia"/>
+        </w:rPr>
+        <w:t xml:space="preserve">OS: </w:t>
+      </w:r>
+      <w:r>
+        <w:rPr>
+          <w:rFonts w:hint="eastAsia"/>
+        </w:rPr>
+        <w:tab/>
+      </w:r>
+      <w:r>
+        <w:rPr>
+          <w:rFonts w:hint="eastAsia"/>
+        </w:rPr>
+        <w:tab/>
+      </w:r>
+      <w:r>
+        <w:rPr>
+          <w:rFonts w:hint="eastAsia"/>
+        </w:rPr>
+        <w:tab/>
+        <w:t>CentOS release 6.5 (Final)</w:t>
+      </w:r>
+    </w:p>
+    <w:p>
+      <w:pPr>
+        <w:rPr>
+          <w:rFonts w:hint="eastAsia"/>
+        </w:rPr>
+      </w:pPr>
+      <w:r>
+        <w:rPr>
+          <w:rFonts w:hint="eastAsia"/>
+        </w:rPr>
+        <w:t>Kernel:</w:t>
+      </w:r>
+      <w:r>
+        <w:rPr>
+          <w:rFonts w:hint="eastAsia"/>
+        </w:rPr>
+        <w:tab/>
+      </w:r>
+      <w:r>
+        <w:rPr>
+          <w:rFonts w:hint="eastAsia"/>
+        </w:rPr>
+        <w:tab/>
+        <w:t>2.6.32-358.el6.x86_64</w:t>
+      </w:r>
+    </w:p>
+    <w:p>
+      <w:r>
+        <w:rPr>
+          <w:rFonts w:hint="eastAsia"/>
+        </w:rPr>
+        <w:t>FileSystem:</w:t>
+      </w:r>
+      <w:r>
+        <w:rPr>
+          <w:rFonts w:hint="eastAsia"/>
+        </w:rPr>
+        <w:tab/>
+        <w:t>E</w:t>
+      </w:r>
+      <w:r>
+        <w:rPr>
+          <w:rFonts w:hint="eastAsia"/>
+        </w:rPr>
+        <w:t>xt4</w:t>
+      </w:r>
+    </w:p>
+    <w:p>
+      <w:pPr>
+        <w:rPr>
+          <w:rFonts w:hint="eastAsia"/>
+        </w:rPr>
+      </w:pPr>
+      <w:r>
+        <w:rPr>
+          <w:rFonts w:hint="eastAsia"/>
+        </w:rPr>
+        <w:t>测试的</w:t>
+      </w:r>
+      <w:r>
+        <w:rPr>
+          <w:rFonts w:hint="eastAsia"/>
+        </w:rPr>
+        <w:t>Key</w:t>
+      </w:r>
+      <w:r>
+        <w:rPr>
+          <w:rFonts w:hint="eastAsia"/>
+        </w:rPr>
+        <w:t>是</w:t>
+      </w:r>
+      <w:r>
+        <w:rPr>
+          <w:rFonts w:hint="eastAsia"/>
+        </w:rPr>
+        <w:t>16</w:t>
+      </w:r>
+      <w:r>
+        <w:rPr>
+          <w:rFonts w:hint="eastAsia"/>
+        </w:rPr>
+        <w:t>个字节，</w:t>
+      </w:r>
+      <w:r>
+        <w:rPr>
+          <w:rFonts w:hint="eastAsia"/>
+        </w:rPr>
+        <w:t>Value</w:t>
+      </w:r>
+      <w:r>
+        <w:rPr>
+          <w:rFonts w:hint="eastAsia"/>
+        </w:rPr>
+        <w:t>是</w:t>
+      </w:r>
+      <w:r>
+        <w:rPr>
+          <w:rFonts w:hint="eastAsia"/>
+        </w:rPr>
+        <w:t>100</w:t>
+      </w:r>
+      <w:r>
+        <w:rPr>
+          <w:rFonts w:hint="eastAsia"/>
+        </w:rPr>
+        <w:t>个字节，</w:t>
+      </w:r>
+      <w:r>
+        <w:rPr>
+          <w:rFonts w:hint="eastAsia"/>
+        </w:rPr>
+        <w:t>Key/Value</w:t>
+      </w:r>
+      <w:r>
+        <w:rPr>
+          <w:rFonts w:hint="eastAsia"/>
+        </w:rPr>
+        <w:t>项的总数为</w:t>
+      </w:r>
+      <w:r>
+        <w:rPr>
+          <w:rFonts w:hint="eastAsia"/>
+        </w:rPr>
+        <w:t>1000000</w:t>
+      </w:r>
+      <w:r>
+        <w:rPr>
+          <w:rFonts w:hint="eastAsia"/>
+        </w:rPr>
+        <w:t>，测试结果单位是</w:t>
+      </w:r>
+      <w:r>
+        <w:rPr>
+          <w:rFonts w:hint="eastAsia"/>
+        </w:rPr>
+        <w:t>micros/op:</w:t>
+      </w:r>
+    </w:p>
+    <w:tbl>
+      <w:tblPr>
+        <w:tblStyle w:val="-1"/>
+        <w:tblW w:w="0" w:type="auto"/>
+        <w:tblLook w:val="04A0" w:firstRow="1" w:lastRow="0" w:firstColumn="1" w:lastColumn="0" w:noHBand="0" w:noVBand="1"/>
+      </w:tblPr>
+      <w:tblGrid>
+        <w:gridCol w:w="2130"/>
+        <w:gridCol w:w="2130"/>
+        <w:gridCol w:w="2131"/>
+        <w:gridCol w:w="2131"/>
+      </w:tblGrid>
+      <w:tr>
+        <w:trPr>
+          <w:cnfStyle w:val="100000000000" w:firstRow="1" w:lastRow="0" w:firstColumn="0" w:lastColumn="0" w:oddVBand="0" w:evenVBand="0" w:oddHBand="0" w:evenHBand="0" w:firstRowFirstColumn="0" w:firstRowLastColumn="0" w:lastRowFirstColumn="0" w:lastRowLastColumn="0"/>
+        </w:trPr>
+        <w:tc>
+          <w:tcPr>
+            <w:cnfStyle w:val="001000000000" w:firstRow="0" w:lastRow="0" w:firstColumn="1" w:lastColumn="0" w:oddVBand="0" w:evenVBand="0" w:oddHBand="0" w:evenHBand="0" w:firstRowFirstColumn="0" w:firstRowLastColumn="0" w:lastRowFirstColumn="0" w:lastRowLastColumn="0"/>
+            <w:tcW w:w="2130" w:type="dxa"/>
+          </w:tcPr>
+          <w:p/>
+        </w:tc>
+        <w:tc>
+          <w:tcPr>
+            <w:tcW w:w="2130" w:type="dxa"/>
+          </w:tcPr>
+          <w:p>
+            <w:pPr>
+              <w:cnfStyle w:val="100000000000" w:firstRow="1" w:lastRow="0" w:firstColumn="0" w:lastColumn="0" w:oddVBand="0" w:evenVBand="0" w:oddHBand="0" w:evenHBand="0" w:firstRowFirstColumn="0" w:firstRowLastColumn="0" w:lastRowFirstColumn="0" w:lastRowLastColumn="0"/>
+            </w:pPr>
+            <w:r>
+              <w:t xml:space="preserve">Random </w:t>
+            </w:r>
+            <w:r>
+              <w:rPr>
+                <w:rFonts w:hint="eastAsia"/>
+              </w:rPr>
+              <w:t>write</w:t>
+            </w:r>
+          </w:p>
+        </w:tc>
+        <w:tc>
+          <w:tcPr>
+            <w:tcW w:w="2131" w:type="dxa"/>
+          </w:tcPr>
+          <w:p>
+            <w:pPr>
+              <w:cnfStyle w:val="100000000000" w:firstRow="1" w:lastRow="0" w:firstColumn="0" w:lastColumn="0" w:oddVBand="0" w:evenVBand="0" w:oddHBand="0" w:evenHBand="0" w:firstRowFirstColumn="0" w:firstRowLastColumn="0" w:lastRowFirstColumn="0" w:lastRowLastColumn="0"/>
+            </w:pPr>
+            <w:r>
+              <w:rPr>
+                <w:rFonts w:hint="eastAsia"/>
+              </w:rPr>
+              <w:t>Random read</w:t>
+            </w:r>
+            <w:r>
+              <w:rPr>
+                <w:rFonts w:hint="eastAsia"/>
+              </w:rPr>
+              <w:t xml:space="preserve"> </w:t>
+            </w:r>
+          </w:p>
+        </w:tc>
+        <w:tc>
+          <w:tcPr>
+            <w:tcW w:w="2131" w:type="dxa"/>
+          </w:tcPr>
+          <w:p>
+            <w:pPr>
+              <w:cnfStyle w:val="100000000000" w:firstRow="1" w:lastRow="0" w:firstColumn="0" w:lastColumn="0" w:oddVBand="0" w:evenVBand="0" w:oddHBand="0" w:evenHBand="0" w:firstRowFirstColumn="0" w:firstRowLastColumn="0" w:lastRowFirstColumn="0" w:lastRowLastColumn="0"/>
+            </w:pPr>
+            <w:r>
+              <w:rPr>
+                <w:rFonts w:hint="eastAsia"/>
+              </w:rPr>
+              <w:t>Random write(100k)</w:t>
+            </w:r>
+          </w:p>
+        </w:tc>
+      </w:tr>
+      <w:tr>
+        <w:trPr>
+          <w:cnfStyle w:val="000000100000" w:firstRow="0" w:lastRow="0" w:firstColumn="0" w:lastColumn="0" w:oddVBand="0" w:evenVBand="0" w:oddHBand="1" w:evenHBand="0" w:firstRowFirstColumn="0" w:firstRowLastColumn="0" w:lastRowFirstColumn="0" w:lastRowLastColumn="0"/>
+        </w:trPr>
+        <w:tc>
+          <w:tcPr>
+            <w:cnfStyle w:val="001000000000" w:firstRow="0" w:lastRow="0" w:firstColumn="1" w:lastColumn="0" w:oddVBand="0" w:evenVBand="0" w:oddHBand="0" w:evenHBand="0" w:firstRowFirstColumn="0" w:firstRowLastColumn="0" w:lastRowFirstColumn="0" w:lastRowLastColumn="0"/>
+            <w:tcW w:w="2130" w:type="dxa"/>
+          </w:tcPr>
+          <w:p>
+            <w:r>
+              <w:rPr>
+                <w:rFonts w:hint="eastAsia"/>
+              </w:rPr>
+              <w:t>SessionDB</w:t>
+            </w:r>
+          </w:p>
+        </w:tc>
+        <w:tc>
+          <w:tcPr>
+            <w:tcW w:w="2130" w:type="dxa"/>
+          </w:tcPr>
+          <w:p>
+            <w:pPr>
+              <w:cnfStyle w:val="000000100000" w:firstRow="0" w:lastRow="0" w:firstColumn="0" w:lastColumn="0" w:oddVBand="0" w:evenVBand="0" w:oddHBand="1" w:evenHBand="0" w:firstRowFirstColumn="0" w:firstRowLastColumn="0" w:lastRowFirstColumn="0" w:lastRowLastColumn="0"/>
+            </w:pPr>
+            <w:r>
+              <w:rPr>
+                <w:rFonts w:hint="eastAsia"/>
+              </w:rPr>
+              <w:t>4.38723</w:t>
+            </w:r>
+          </w:p>
+        </w:tc>
+        <w:tc>
+          <w:tcPr>
+            <w:tcW w:w="2131" w:type="dxa"/>
+          </w:tcPr>
+          <w:p>
+            <w:pPr>
+              <w:cnfStyle w:val="000000100000" w:firstRow="0" w:lastRow="0" w:firstColumn="0" w:lastColumn="0" w:oddVBand="0" w:evenVBand="0" w:oddHBand="1" w:evenHBand="0" w:firstRowFirstColumn="0" w:firstRowLastColumn="0" w:lastRowFirstColumn="0" w:lastRowLastColumn="0"/>
+            </w:pPr>
+            <w:r>
+              <w:rPr>
+                <w:rFonts w:hint="eastAsia"/>
+              </w:rPr>
+              <w:t>2.83049</w:t>
+            </w:r>
+          </w:p>
+        </w:tc>
+        <w:tc>
+          <w:tcPr>
+            <w:tcW w:w="2131" w:type="dxa"/>
+          </w:tcPr>
+          <w:p>
+            <w:pPr>
+              <w:cnfStyle w:val="000000100000" w:firstRow="0" w:lastRow="0" w:firstColumn="0" w:lastColumn="0" w:oddVBand="0" w:evenVBand="0" w:oddHBand="1" w:evenHBand="0" w:firstRowFirstColumn="0" w:firstRowLastColumn="0" w:lastRowFirstColumn="0" w:lastRowLastColumn="0"/>
+            </w:pPr>
+            <w:r>
+              <w:rPr>
+                <w:rFonts w:hint="eastAsia"/>
+              </w:rPr>
+              <w:t>526.71828</w:t>
+            </w:r>
+          </w:p>
+        </w:tc>
+      </w:tr>
+      <w:tr>
+        <w:tc>
+          <w:tcPr>
+            <w:cnfStyle w:val="001000000000" w:firstRow="0" w:lastRow="0" w:firstColumn="1" w:lastColumn="0" w:oddVBand="0" w:evenVBand="0" w:oddHBand="0" w:evenHBand="0" w:firstRowFirstColumn="0" w:firstRowLastColumn="0" w:lastRowFirstColumn="0" w:lastRowLastColumn="0"/>
+            <w:tcW w:w="2130" w:type="dxa"/>
+          </w:tcPr>
+          <w:p>
+            <w:r>
+              <w:rPr>
+                <w:rFonts w:hint="eastAsia"/>
+              </w:rPr>
+              <w:t>BerkeleyDB</w:t>
+            </w:r>
+          </w:p>
+        </w:tc>
+        <w:tc>
+          <w:tcPr>
+            <w:tcW w:w="2130" w:type="dxa"/>
+          </w:tcPr>
+          <w:p>
+            <w:pPr>
+              <w:cnfStyle w:val="000000000000" w:firstRow="0" w:lastRow="0" w:firstColumn="0" w:lastColumn="0" w:oddVBand="0" w:evenVBand="0" w:oddHBand="0" w:evenHBand="0" w:firstRowFirstColumn="0" w:firstRowLastColumn="0" w:lastRowFirstColumn="0" w:lastRowLastColumn="0"/>
+            </w:pPr>
+            <w:r>
+              <w:rPr>
+                <w:rFonts w:hint="eastAsia"/>
+              </w:rPr>
+              <w:t>10.05216</w:t>
+            </w:r>
+          </w:p>
+        </w:tc>
+        <w:tc>
+          <w:tcPr>
+            <w:tcW w:w="2131" w:type="dxa"/>
+          </w:tcPr>
+          <w:p>
+            <w:pPr>
+              <w:cnfStyle w:val="000000000000" w:firstRow="0" w:lastRow="0" w:firstColumn="0" w:lastColumn="0" w:oddVBand="0" w:evenVBand="0" w:oddHBand="0" w:evenHBand="0" w:firstRowFirstColumn="0" w:firstRowLastColumn="0" w:lastRowFirstColumn="0" w:lastRowLastColumn="0"/>
+            </w:pPr>
+            <w:r>
+              <w:rPr>
+                <w:rFonts w:hint="eastAsia"/>
+              </w:rPr>
+              <w:t>4.68461</w:t>
+            </w:r>
+          </w:p>
+        </w:tc>
+        <w:tc>
+          <w:tcPr>
+            <w:tcW w:w="2131" w:type="dxa"/>
+          </w:tcPr>
+          <w:p>
+            <w:pPr>
+              <w:cnfStyle w:val="000000000000" w:firstRow="0" w:lastRow="0" w:firstColumn="0" w:lastColumn="0" w:oddVBand="0" w:evenVBand="0" w:oddHBand="0" w:evenHBand="0" w:firstRowFirstColumn="0" w:firstRowLastColumn="0" w:lastRowFirstColumn="0" w:lastRowLastColumn="0"/>
+            </w:pPr>
+            <w:r>
+              <w:rPr>
+                <w:rFonts w:hint="eastAsia"/>
+              </w:rPr>
+              <w:t>453.08231</w:t>
+            </w:r>
+          </w:p>
+        </w:tc>
+      </w:tr>
+      <w:tr>
+        <w:trPr>
+          <w:cnfStyle w:val="000000100000" w:firstRow="0" w:lastRow="0" w:firstColumn="0" w:lastColumn="0" w:oddVBand="0" w:evenVBand="0" w:oddHBand="1" w:evenHBand="0" w:firstRowFirstColumn="0" w:firstRowLastColumn="0" w:lastRowFirstColumn="0" w:lastRowLastColumn="0"/>
+        </w:trPr>
+        <w:tc>
+          <w:tcPr>
+            <w:cnfStyle w:val="001000000000" w:firstRow="0" w:lastRow="0" w:firstColumn="1" w:lastColumn="0" w:oddVBand="0" w:evenVBand="0" w:oddHBand="0" w:evenHBand="0" w:firstRowFirstColumn="0" w:firstRowLastColumn="0" w:lastRowFirstColumn="0" w:lastRowLastColumn="0"/>
+            <w:tcW w:w="2130" w:type="dxa"/>
+          </w:tcPr>
+          <w:p>
+            <w:r>
+              <w:rPr>
+                <w:rFonts w:hint="eastAsia"/>
+              </w:rPr>
+              <w:t>LevelDB</w:t>
+            </w:r>
+          </w:p>
+        </w:tc>
+        <w:tc>
+          <w:tcPr>
+            <w:tcW w:w="2130" w:type="dxa"/>
+          </w:tcPr>
+          <w:p>
+            <w:pPr>
+              <w:cnfStyle w:val="000000100000" w:firstRow="0" w:lastRow="0" w:firstColumn="0" w:lastColumn="0" w:oddVBand="0" w:evenVBand="0" w:oddHBand="1" w:evenHBand="0" w:firstRowFirstColumn="0" w:firstRowLastColumn="0" w:lastRowFirstColumn="0" w:lastRowLastColumn="0"/>
+            </w:pPr>
+            <w:r>
+              <w:rPr>
+                <w:rFonts w:hint="eastAsia"/>
+              </w:rPr>
+              <w:t>7.217</w:t>
+            </w:r>
+          </w:p>
+        </w:tc>
+        <w:tc>
+          <w:tcPr>
+            <w:tcW w:w="2131" w:type="dxa"/>
+          </w:tcPr>
+          <w:p>
+            <w:pPr>
+              <w:cnfStyle w:val="000000100000" w:firstRow="0" w:lastRow="0" w:firstColumn="0" w:lastColumn="0" w:oddVBand="0" w:evenVBand="0" w:oddHBand="1" w:evenHBand="0" w:firstRowFirstColumn="0" w:firstRowLastColumn="0" w:lastRowFirstColumn="0" w:lastRowLastColumn="0"/>
+            </w:pPr>
+            <w:r>
+              <w:rPr>
+                <w:rFonts w:hint="eastAsia"/>
+              </w:rPr>
+              <w:t>6.679</w:t>
+            </w:r>
+          </w:p>
+        </w:tc>
+        <w:tc>
+          <w:tcPr>
+            <w:tcW w:w="2131" w:type="dxa"/>
+          </w:tcPr>
+          <w:p>
+            <w:pPr>
+              <w:cnfStyle w:val="000000100000" w:firstRow="0" w:lastRow="0" w:firstColumn="0" w:lastColumn="0" w:oddVBand="0" w:evenVBand="0" w:oddHBand="1" w:evenHBand="0" w:firstRowFirstColumn="0" w:firstRowLastColumn="0" w:lastRowFirstColumn="0" w:lastRowLastColumn="0"/>
+            </w:pPr>
+            <w:r>
+              <w:rPr>
+                <w:rFonts w:hint="eastAsia"/>
+              </w:rPr>
+              <w:t>1305.964</w:t>
+            </w:r>
+          </w:p>
+        </w:tc>
+      </w:tr>
+      <w:tr>
+        <w:tc>
+          <w:tcPr>
+            <w:cnfStyle w:val="001000000000" w:firstRow="0" w:lastRow="0" w:firstColumn="1" w:lastColumn="0" w:oddVBand="0" w:evenVBand="0" w:oddHBand="0" w:evenHBand="0" w:firstRowFirstColumn="0" w:firstRowLastColumn="0" w:lastRowFirstColumn="0" w:lastRowLastColumn="0"/>
+            <w:tcW w:w="2130" w:type="dxa"/>
+          </w:tcPr>
+          <w:p>
+            <w:r>
+              <w:rPr>
+                <w:rFonts w:hint="eastAsia"/>
+              </w:rPr>
+              <w:t>RocksDB</w:t>
+            </w:r>
+          </w:p>
+        </w:tc>
+        <w:tc>
+          <w:tcPr>
+            <w:tcW w:w="2130" w:type="dxa"/>
+          </w:tcPr>
+          <w:p>
+            <w:pPr>
+              <w:cnfStyle w:val="000000000000" w:firstRow="0" w:lastRow="0" w:firstColumn="0" w:lastColumn="0" w:oddVBand="0" w:evenVBand="0" w:oddHBand="0" w:evenHBand="0" w:firstRowFirstColumn="0" w:firstRowLastColumn="0" w:lastRowFirstColumn="0" w:lastRowLastColumn="0"/>
+            </w:pPr>
+            <w:r>
+              <w:rPr>
+                <w:rFonts w:hint="eastAsia"/>
+              </w:rPr>
+              <w:t>6.934</w:t>
+            </w:r>
+          </w:p>
+        </w:tc>
+        <w:tc>
+          <w:tcPr>
+            <w:tcW w:w="2131" w:type="dxa"/>
+          </w:tcPr>
+          <w:p>
+            <w:pPr>
+              <w:cnfStyle w:val="000000000000" w:firstRow="0" w:lastRow="0" w:firstColumn="0" w:lastColumn="0" w:oddVBand="0" w:evenVBand="0" w:oddHBand="0" w:evenHBand="0" w:firstRowFirstColumn="0" w:firstRowLastColumn="0" w:lastRowFirstColumn="0" w:lastRowLastColumn="0"/>
+            </w:pPr>
+            <w:r>
+              <w:rPr>
+                <w:rFonts w:hint="eastAsia"/>
+              </w:rPr>
+              <w:t>7.692</w:t>
+            </w:r>
+          </w:p>
+        </w:tc>
+        <w:tc>
+          <w:tcPr>
+            <w:tcW w:w="2131" w:type="dxa"/>
+          </w:tcPr>
+          <w:p>
+            <w:pPr>
+              <w:cnfStyle w:val="000000000000" w:firstRow="0" w:lastRow="0" w:firstColumn="0" w:lastColumn="0" w:oddVBand="0" w:evenVBand="0" w:oddHBand="0" w:evenHBand="0" w:firstRowFirstColumn="0" w:firstRowLastColumn="0" w:lastRowFirstColumn="0" w:lastRowLastColumn="0"/>
+            </w:pPr>
+            <w:r>
+              <w:rPr>
+                <w:rFonts w:hint="eastAsia"/>
+              </w:rPr>
+              <w:t>N/A</w:t>
+            </w:r>
+          </w:p>
+        </w:tc>
+      </w:tr>
+    </w:tbl>
+    <w:p>
+      <w:r>
+        <w:rPr>
+          <w:rFonts w:hint="eastAsia"/>
+        </w:rPr>
+        <w:t>标注</w:t>
+      </w:r>
+      <w:r>
+        <w:rPr>
+          <w:rFonts w:hint="eastAsia"/>
+        </w:rPr>
+        <w:t>: N/A</w:t>
+      </w:r>
+      <w:r>
+        <w:rPr>
+          <w:rFonts w:hint="eastAsia"/>
+        </w:rPr>
+        <w:t>表示测试错误导致没有结果</w:t>
+      </w:r>
+    </w:p>
+    <w:p>
+      <w:pPr>
+        <w:ind w:firstLineChars="200" w:firstLine="440"/>
+        <w:rPr>
+          <w:rFonts w:hint="eastAsia"/>
+        </w:rPr>
+      </w:pPr>
+      <w:r>
+        <w:rPr>
+          <w:rFonts w:hint="eastAsia"/>
+        </w:rPr>
+        <w:t>SessionDB</w:t>
+      </w:r>
+      <w:r>
+        <w:rPr>
+          <w:rFonts w:hint="eastAsia"/>
+        </w:rPr>
+        <w:t>的总体读写性能要优于基于</w:t>
+      </w:r>
+      <w:r>
+        <w:rPr>
+          <w:rFonts w:hint="eastAsia"/>
+        </w:rPr>
+        <w:t>B+</w:t>
+      </w:r>
+      <w:r>
+        <w:rPr>
+          <w:rFonts w:hint="eastAsia"/>
+        </w:rPr>
+        <w:t>树的</w:t>
+      </w:r>
+      <w:r>
+        <w:rPr>
+          <w:rFonts w:hint="eastAsia"/>
+        </w:rPr>
+        <w:t>BerkeleyDB</w:t>
+      </w:r>
+      <w:r>
+        <w:rPr>
+          <w:rFonts w:hint="eastAsia"/>
+        </w:rPr>
+        <w:t>，</w:t>
+      </w:r>
+      <w:r>
+        <w:rPr>
+          <w:rFonts w:hint="eastAsia"/>
+        </w:rPr>
+        <w:t>也优于</w:t>
+      </w:r>
+      <w:r>
+        <w:rPr>
+          <w:rFonts w:hint="eastAsia"/>
+        </w:rPr>
+        <w:t>Google</w:t>
+      </w:r>
+      <w:r>
+        <w:rPr>
+          <w:rFonts w:hint="eastAsia"/>
+        </w:rPr>
+        <w:t>的</w:t>
+      </w:r>
+      <w:r>
+        <w:rPr>
+          <w:rFonts w:hint="eastAsia"/>
+        </w:rPr>
+        <w:t>LevelDB</w:t>
+      </w:r>
+      <w:r>
+        <w:rPr>
+          <w:rFonts w:hint="eastAsia"/>
+        </w:rPr>
+        <w:t>，甚至优于</w:t>
+      </w:r>
+      <w:r>
+        <w:rPr>
+          <w:rFonts w:hint="eastAsia"/>
+        </w:rPr>
+        <w:t>Facebook</w:t>
+      </w:r>
+      <w:r>
+        <w:rPr>
+          <w:rFonts w:hint="eastAsia"/>
+        </w:rPr>
+        <w:t>对</w:t>
+      </w:r>
+      <w:r>
+        <w:rPr>
+          <w:rFonts w:hint="eastAsia"/>
+        </w:rPr>
+        <w:t>LevelDB</w:t>
+      </w:r>
+      <w:r>
+        <w:rPr>
+          <w:rFonts w:hint="eastAsia"/>
+        </w:rPr>
+        <w:t>的改进版</w:t>
+      </w:r>
+      <w:r>
+        <w:rPr>
+          <w:rFonts w:hint="eastAsia"/>
+        </w:rPr>
+        <w:t>RocksDB</w:t>
+      </w:r>
+      <w:r>
+        <w:rPr>
+          <w:rFonts w:hint="eastAsia"/>
+        </w:rPr>
+        <w:t>。</w:t>
+      </w:r>
+      <w:r>
+        <w:rPr>
+          <w:rFonts w:hint="eastAsia"/>
+        </w:rPr>
+        <w:t>考虑到</w:t>
+      </w:r>
+      <w:r>
+        <w:rPr>
+          <w:rFonts w:hint="eastAsia"/>
+        </w:rPr>
+        <w:t>LevelDB</w:t>
+      </w:r>
+      <w:r>
+        <w:rPr>
+          <w:rFonts w:hint="eastAsia"/>
+        </w:rPr>
+        <w:t>和</w:t>
+      </w:r>
+      <w:r>
+        <w:rPr>
+          <w:rFonts w:hint="eastAsia"/>
+        </w:rPr>
+        <w:t>RocksDB</w:t>
+      </w:r>
+      <w:r>
+        <w:rPr>
+          <w:rFonts w:hint="eastAsia"/>
+        </w:rPr>
+        <w:t>是采用</w:t>
+      </w:r>
+      <w:r>
+        <w:rPr>
+          <w:rFonts w:hint="eastAsia"/>
+        </w:rPr>
+        <w:t>C/C++</w:t>
+      </w:r>
+      <w:r>
+        <w:rPr>
+          <w:rFonts w:hint="eastAsia"/>
+        </w:rPr>
+        <w:t>语言开发，而我们的</w:t>
+      </w:r>
+      <w:r>
+        <w:rPr>
+          <w:rFonts w:hint="eastAsia"/>
+        </w:rPr>
+        <w:t>SessionDB</w:t>
+      </w:r>
+      <w:r>
+        <w:rPr>
+          <w:rFonts w:hint="eastAsia"/>
+        </w:rPr>
+        <w:t>是采用</w:t>
+      </w:r>
+      <w:r>
+        <w:rPr>
+          <w:rFonts w:hint="eastAsia"/>
+        </w:rPr>
+        <w:t>Java</w:t>
+      </w:r>
+      <w:r>
+        <w:rPr>
+          <w:rFonts w:hint="eastAsia"/>
+        </w:rPr>
+        <w:t>开发的，所以</w:t>
+      </w:r>
+      <w:r>
+        <w:rPr>
+          <w:rFonts w:hint="eastAsia"/>
+        </w:rPr>
+        <w:t>SessionDB</w:t>
+      </w:r>
+      <w:r>
+        <w:rPr>
+          <w:rFonts w:hint="eastAsia"/>
+        </w:rPr>
+        <w:t>在比对中</w:t>
+      </w:r>
+      <w:r>
+        <w:rPr>
+          <w:rFonts w:hint="eastAsia"/>
+        </w:rPr>
+        <w:t>的</w:t>
+      </w:r>
+      <w:r>
+        <w:rPr>
+          <w:rFonts w:hint="eastAsia"/>
+        </w:rPr>
+        <w:t>性能优势是比较明显的。</w:t>
+      </w:r>
+      <w:r>
+        <w:rPr>
+          <w:rFonts w:hint="eastAsia"/>
+        </w:rPr>
+        <w:t>另外</w:t>
+      </w:r>
+      <w:r>
+        <w:rPr>
+          <w:rFonts w:hint="eastAsia"/>
+        </w:rPr>
+        <w:t>测试中我们发现，</w:t>
+      </w:r>
+      <w:r>
+        <w:rPr>
+          <w:rFonts w:hint="eastAsia"/>
+        </w:rPr>
+        <w:t>SessionDB</w:t>
+      </w:r>
+      <w:r>
+        <w:rPr>
+          <w:rFonts w:hint="eastAsia"/>
+        </w:rPr>
+        <w:t>的读取性能要好于写入性能，这一点和它写优化的</w:t>
+      </w:r>
+      <w:r>
+        <w:rPr>
+          <w:rFonts w:hint="eastAsia"/>
+        </w:rPr>
+        <w:t>K/V</w:t>
+      </w:r>
+      <w:r>
+        <w:rPr>
+          <w:rFonts w:hint="eastAsia"/>
+        </w:rPr>
+        <w:t>存储引擎的测试结果不同，我们认为这主要是因为我们</w:t>
+      </w:r>
+      <w:r>
+        <w:rPr>
+          <w:rFonts w:hint="eastAsia"/>
+        </w:rPr>
+        <w:t>对</w:t>
+      </w:r>
+      <w:r>
+        <w:rPr>
+          <w:rFonts w:hint="eastAsia"/>
+        </w:rPr>
+        <w:t>索引优化的结果。</w:t>
+      </w:r>
+    </w:p>
     <w:p/>
     <w:p>
       <w:pPr>
@@ -7420,7 +8324,13 @@
         <w:rPr>
           <w:rFonts w:hint="eastAsia"/>
         </w:rPr>
-        <w:t>数的数据库如</w:t>
+        <w:t>树</w:t>
+      </w:r>
+      <w:r>
+        <w:rPr>
+          <w:rFonts w:hint="eastAsia"/>
+        </w:rPr>
+        <w:t>的数据库如</w:t>
       </w:r>
       <w:r>
         <w:rPr>
@@ -7464,8 +8374,6 @@
         </w:rPr>
         <w:t>l</w:t>
       </w:r>
-      <w:bookmarkStart w:id="0" w:name="_GoBack"/>
-      <w:bookmarkEnd w:id="0"/>
       <w:r>
         <w:rPr>
           <w:rFonts w:hint="eastAsia"/>
@@ -7631,14 +8539,12 @@
     <w:p>
       <w:pPr>
         <w:ind w:firstLineChars="200" w:firstLine="440"/>
-        <w:rPr>
-          <w:rFonts w:hint="eastAsia"/>
-        </w:rPr>
       </w:pPr>
       <w:r>
         <w:rPr>
           <w:rFonts w:hint="eastAsia"/>
         </w:rPr>
+        <w:lastRenderedPageBreak/>
         <w:t>SessionDB</w:t>
       </w:r>
       <w:r>
@@ -7684,7 +8590,10 @@
         <w:t>。</w:t>
       </w:r>
     </w:p>
-    <w:p/>
+    <w:p>
+      <w:bookmarkStart w:id="0" w:name="_GoBack"/>
+      <w:bookmarkEnd w:id="0"/>
+    </w:p>
     <w:p>
       <w:r>
         <w:rPr>
@@ -7794,7 +8703,6 @@
         <w:rPr>
           <w:rFonts w:hint="eastAsia"/>
         </w:rPr>
-        <w:lastRenderedPageBreak/>
         <w:t>6</w:t>
       </w:r>
       <w:r>
@@ -12331,7 +13239,7 @@
 </file>
 
 <file path=customXml/itemProps1.xml><?xml version="1.0" encoding="utf-8"?>
-<ds:datastoreItem xmlns:ds="http://schemas.openxmlformats.org/officeDocument/2006/customXml" ds:itemID="{BB687EA3-4659-4758-BE69-E1C407575F7D}">
+<ds:datastoreItem xmlns:ds="http://schemas.openxmlformats.org/officeDocument/2006/customXml" ds:itemID="{5CF78EDC-C78C-4659-A54D-360DD740015B}">
   <ds:schemaRefs>
     <ds:schemaRef ds:uri="http://schemas.openxmlformats.org/officeDocument/2006/bibliography"/>
   </ds:schemaRefs>

</xml_diff>